<commit_message>
Tilføjet logo på headeren
</commit_message>
<xml_diff>
--- a/plan/SEO og Hjemmeside Plan.docx
+++ b/plan/SEO og Hjemmeside Plan.docx
@@ -1,10 +1,10 @@
 
 <file path=word/document.xml><?xml version="1.0" encoding="utf-8"?>
-<w:document xmlns:wpc="http://schemas.microsoft.com/office/word/2010/wordprocessingCanvas" xmlns:cx="http://schemas.microsoft.com/office/drawing/2014/chartex" xmlns:cx1="http://schemas.microsoft.com/office/drawing/2015/9/8/chartex" xmlns:cx2="http://schemas.microsoft.com/office/drawing/2015/10/21/chartex" xmlns:cx3="http://schemas.microsoft.com/office/drawing/2016/5/9/chartex" xmlns:cx4="http://schemas.microsoft.com/office/drawing/2016/5/10/chartex" xmlns:cx5="http://schemas.microsoft.com/office/drawing/2016/5/11/chartex" xmlns:cx6="http://schemas.microsoft.com/office/drawing/2016/5/12/chartex" xmlns:cx7="http://schemas.microsoft.com/office/drawing/2016/5/13/chartex" xmlns:cx8="http://schemas.microsoft.com/office/drawing/2016/5/14/chartex" xmlns:mc="http://schemas.openxmlformats.org/markup-compatibility/2006" xmlns:o="urn:schemas-microsoft-com:office:office" xmlns:r="http://schemas.openxmlformats.org/officeDocument/2006/relationships" xmlns:m="http://schemas.openxmlformats.org/officeDocument/2006/math" xmlns:v="urn:schemas-microsoft-com:vml" xmlns:wp14="http://schemas.microsoft.com/office/word/2010/wordprocessingDrawing" xmlns:wp="http://schemas.openxmlformats.org/drawingml/2006/wordprocessingDrawing" xmlns:w10="urn:schemas-microsoft-com:office:word" xmlns:w="http://schemas.openxmlformats.org/wordprocessingml/2006/main" xmlns:w14="http://schemas.microsoft.com/office/word/2010/wordml" xmlns:w15="http://schemas.microsoft.com/office/word/2012/wordml" xmlns:w16se="http://schemas.microsoft.com/office/word/2015/wordml/symex" xmlns:wpg="http://schemas.microsoft.com/office/word/2010/wordprocessingGroup" xmlns:wpi="http://schemas.microsoft.com/office/word/2010/wordprocessingInk" xmlns:wne="http://schemas.microsoft.com/office/word/2006/wordml" xmlns:wps="http://schemas.microsoft.com/office/word/2010/wordprocessingShape" mc:Ignorable="w14 w15 w16se wp14">
+<w:document xmlns:wpc="http://schemas.microsoft.com/office/word/2010/wordprocessingCanvas" xmlns:mo="http://schemas.microsoft.com/office/mac/office/2008/main" xmlns:mc="http://schemas.openxmlformats.org/markup-compatibility/2006" xmlns:mv="urn:schemas-microsoft-com:mac:vml" xmlns:o="urn:schemas-microsoft-com:office:office" xmlns:r="http://schemas.openxmlformats.org/officeDocument/2006/relationships" xmlns:m="http://schemas.openxmlformats.org/officeDocument/2006/math" xmlns:v="urn:schemas-microsoft-com:vml" xmlns:wp14="http://schemas.microsoft.com/office/word/2010/wordprocessingDrawing" xmlns:wp="http://schemas.openxmlformats.org/drawingml/2006/wordprocessingDrawing" xmlns:w10="urn:schemas-microsoft-com:office:word" xmlns:w="http://schemas.openxmlformats.org/wordprocessingml/2006/main" xmlns:w14="http://schemas.microsoft.com/office/word/2010/wordml" xmlns:w15="http://schemas.microsoft.com/office/word/2012/wordml" xmlns:wpg="http://schemas.microsoft.com/office/word/2010/wordprocessingGroup" xmlns:wpi="http://schemas.microsoft.com/office/word/2010/wordprocessingInk" xmlns:wne="http://schemas.microsoft.com/office/word/2006/wordml" xmlns:wps="http://schemas.microsoft.com/office/word/2010/wordprocessingShape" mc:Ignorable="w14 w15 wp14">
   <w:body>
     <w:p>
       <w:pPr>
-        <w:pStyle w:val="Titel"/>
+        <w:pStyle w:val="Title"/>
         <w:jc w:val="center"/>
       </w:pPr>
       <w:r>
@@ -13,7 +13,7 @@
     </w:p>
     <w:p>
       <w:pPr>
-        <w:pStyle w:val="Listeafsnit"/>
+        <w:pStyle w:val="ListParagraph"/>
         <w:numPr>
           <w:ilvl w:val="0"/>
           <w:numId w:val="1"/>
@@ -36,7 +36,7 @@
     </w:p>
     <w:p>
       <w:pPr>
-        <w:pStyle w:val="Listeafsnit"/>
+        <w:pStyle w:val="ListParagraph"/>
         <w:numPr>
           <w:ilvl w:val="1"/>
           <w:numId w:val="1"/>
@@ -48,7 +48,7 @@
     </w:p>
     <w:p>
       <w:pPr>
-        <w:pStyle w:val="Listeafsnit"/>
+        <w:pStyle w:val="ListParagraph"/>
         <w:numPr>
           <w:ilvl w:val="1"/>
           <w:numId w:val="1"/>
@@ -60,7 +60,7 @@
     </w:p>
     <w:p>
       <w:pPr>
-        <w:pStyle w:val="Listeafsnit"/>
+        <w:pStyle w:val="ListParagraph"/>
         <w:numPr>
           <w:ilvl w:val="0"/>
           <w:numId w:val="1"/>
@@ -88,7 +88,7 @@
     </w:p>
     <w:p>
       <w:pPr>
-        <w:pStyle w:val="Listeafsnit"/>
+        <w:pStyle w:val="ListParagraph"/>
         <w:numPr>
           <w:ilvl w:val="1"/>
           <w:numId w:val="1"/>
@@ -100,7 +100,7 @@
     </w:p>
     <w:p>
       <w:pPr>
-        <w:pStyle w:val="Listeafsnit"/>
+        <w:pStyle w:val="ListParagraph"/>
         <w:numPr>
           <w:ilvl w:val="1"/>
           <w:numId w:val="1"/>
@@ -136,7 +136,7 @@
     </w:p>
     <w:p>
       <w:pPr>
-        <w:pStyle w:val="Listeafsnit"/>
+        <w:pStyle w:val="ListParagraph"/>
         <w:numPr>
           <w:ilvl w:val="1"/>
           <w:numId w:val="1"/>
@@ -156,7 +156,7 @@
     </w:p>
     <w:p>
       <w:pPr>
-        <w:pStyle w:val="Listeafsnit"/>
+        <w:pStyle w:val="ListParagraph"/>
         <w:numPr>
           <w:ilvl w:val="0"/>
           <w:numId w:val="1"/>
@@ -168,7 +168,7 @@
     </w:p>
     <w:p>
       <w:pPr>
-        <w:pStyle w:val="Listeafsnit"/>
+        <w:pStyle w:val="ListParagraph"/>
         <w:numPr>
           <w:ilvl w:val="1"/>
           <w:numId w:val="1"/>
@@ -204,7 +204,7 @@
     </w:p>
     <w:p>
       <w:pPr>
-        <w:pStyle w:val="Listeafsnit"/>
+        <w:pStyle w:val="ListParagraph"/>
         <w:numPr>
           <w:ilvl w:val="2"/>
           <w:numId w:val="1"/>
@@ -221,7 +221,7 @@
     </w:p>
     <w:p>
       <w:pPr>
-        <w:pStyle w:val="Listeafsnit"/>
+        <w:pStyle w:val="ListParagraph"/>
         <w:numPr>
           <w:ilvl w:val="0"/>
           <w:numId w:val="1"/>
@@ -233,7 +233,7 @@
     </w:p>
     <w:p>
       <w:pPr>
-        <w:pStyle w:val="Listeafsnit"/>
+        <w:pStyle w:val="ListParagraph"/>
         <w:numPr>
           <w:ilvl w:val="1"/>
           <w:numId w:val="1"/>
@@ -245,7 +245,7 @@
     </w:p>
     <w:p>
       <w:pPr>
-        <w:pStyle w:val="Listeafsnit"/>
+        <w:pStyle w:val="ListParagraph"/>
         <w:numPr>
           <w:ilvl w:val="0"/>
           <w:numId w:val="1"/>
@@ -273,7 +273,7 @@
     </w:p>
     <w:p>
       <w:pPr>
-        <w:pStyle w:val="Listeafsnit"/>
+        <w:pStyle w:val="ListParagraph"/>
         <w:numPr>
           <w:ilvl w:val="1"/>
           <w:numId w:val="1"/>
@@ -285,7 +285,7 @@
     </w:p>
     <w:p>
       <w:pPr>
-        <w:pStyle w:val="Listeafsnit"/>
+        <w:pStyle w:val="ListParagraph"/>
         <w:numPr>
           <w:ilvl w:val="2"/>
           <w:numId w:val="1"/>
@@ -297,7 +297,7 @@
     </w:p>
     <w:p>
       <w:pPr>
-        <w:pStyle w:val="Listeafsnit"/>
+        <w:pStyle w:val="ListParagraph"/>
         <w:numPr>
           <w:ilvl w:val="1"/>
           <w:numId w:val="1"/>
@@ -317,7 +317,7 @@
     </w:p>
     <w:p>
       <w:pPr>
-        <w:pStyle w:val="Listeafsnit"/>
+        <w:pStyle w:val="ListParagraph"/>
         <w:numPr>
           <w:ilvl w:val="2"/>
           <w:numId w:val="1"/>
@@ -329,7 +329,7 @@
     </w:p>
     <w:p>
       <w:pPr>
-        <w:pStyle w:val="Listeafsnit"/>
+        <w:pStyle w:val="ListParagraph"/>
         <w:numPr>
           <w:ilvl w:val="0"/>
           <w:numId w:val="1"/>
@@ -341,7 +341,7 @@
     </w:p>
     <w:p>
       <w:pPr>
-        <w:pStyle w:val="Listeafsnit"/>
+        <w:pStyle w:val="ListParagraph"/>
         <w:numPr>
           <w:ilvl w:val="1"/>
           <w:numId w:val="1"/>
@@ -355,12 +355,10 @@
           <w:t>https://www.seoprofiler.com</w:t>
         </w:r>
       </w:hyperlink>
-      <w:bookmarkStart w:id="0" w:name="_GoBack"/>
-      <w:bookmarkEnd w:id="0"/>
-    </w:p>
-    <w:p>
-      <w:pPr>
-        <w:pStyle w:val="Titel"/>
+    </w:p>
+    <w:p>
+      <w:pPr>
+        <w:pStyle w:val="Title"/>
         <w:jc w:val="center"/>
       </w:pPr>
       <w:r>
@@ -373,19 +371,31 @@
     </w:p>
     <w:p>
       <w:pPr>
-        <w:pStyle w:val="Listeafsnit"/>
+        <w:pStyle w:val="ListParagraph"/>
         <w:numPr>
           <w:ilvl w:val="0"/>
           <w:numId w:val="1"/>
         </w:numPr>
       </w:pPr>
       <w:r>
+        <w:t>Tegne logo op igen</w:t>
+      </w:r>
+    </w:p>
+    <w:p>
+      <w:pPr>
+        <w:pStyle w:val="ListParagraph"/>
+        <w:numPr>
+          <w:ilvl w:val="0"/>
+          <w:numId w:val="1"/>
+        </w:numPr>
+      </w:pPr>
+      <w:r>
         <w:t>Sidste ændringer på design (Finpudsning)</w:t>
       </w:r>
     </w:p>
     <w:p>
       <w:pPr>
-        <w:pStyle w:val="Listeafsnit"/>
+        <w:pStyle w:val="ListParagraph"/>
         <w:numPr>
           <w:ilvl w:val="0"/>
           <w:numId w:val="1"/>
@@ -397,7 +407,7 @@
     </w:p>
     <w:p>
       <w:pPr>
-        <w:pStyle w:val="Listeafsnit"/>
+        <w:pStyle w:val="ListParagraph"/>
         <w:numPr>
           <w:ilvl w:val="0"/>
           <w:numId w:val="1"/>
@@ -422,7 +432,7 @@
     </w:p>
     <w:p>
       <w:pPr>
-        <w:pStyle w:val="Listeafsnit"/>
+        <w:pStyle w:val="ListParagraph"/>
         <w:numPr>
           <w:ilvl w:val="0"/>
           <w:numId w:val="1"/>
@@ -442,7 +452,7 @@
     </w:p>
     <w:p>
       <w:pPr>
-        <w:pStyle w:val="Listeafsnit"/>
+        <w:pStyle w:val="ListParagraph"/>
         <w:numPr>
           <w:ilvl w:val="0"/>
           <w:numId w:val="1"/>
@@ -454,7 +464,7 @@
     </w:p>
     <w:p>
       <w:pPr>
-        <w:pStyle w:val="Listeafsnit"/>
+        <w:pStyle w:val="ListParagraph"/>
         <w:numPr>
           <w:ilvl w:val="0"/>
           <w:numId w:val="1"/>
@@ -466,7 +476,7 @@
     </w:p>
     <w:p>
       <w:pPr>
-        <w:pStyle w:val="Listeafsnit"/>
+        <w:pStyle w:val="ListParagraph"/>
         <w:numPr>
           <w:ilvl w:val="1"/>
           <w:numId w:val="1"/>
@@ -478,12 +488,13 @@
     </w:p>
     <w:p>
       <w:pPr>
-        <w:pStyle w:val="Listeafsnit"/>
+        <w:pStyle w:val="ListParagraph"/>
         <w:numPr>
           <w:ilvl w:val="0"/>
           <w:numId w:val="1"/>
         </w:numPr>
       </w:pPr>
+      <w:bookmarkStart w:id="0" w:name="_GoBack"/>
       <w:r>
         <w:t xml:space="preserve">Lavet </w:t>
       </w:r>
@@ -503,10 +514,11 @@
       <w:r>
         <w:t>, til håndtering af tilmeldinger, resultater fra kontaktformular, rediger/slet valgsteder.</w:t>
       </w:r>
-    </w:p>
-    <w:p>
-      <w:pPr>
-        <w:pStyle w:val="Listeafsnit"/>
+      <w:bookmarkEnd w:id="0"/>
+    </w:p>
+    <w:p>
+      <w:pPr>
+        <w:pStyle w:val="ListParagraph"/>
         <w:numPr>
           <w:ilvl w:val="0"/>
           <w:numId w:val="1"/>
@@ -527,8 +539,8 @@
 </file>
 
 <file path=word/numbering.xml><?xml version="1.0" encoding="utf-8"?>
-<w:numbering xmlns:wpc="http://schemas.microsoft.com/office/word/2010/wordprocessingCanvas" xmlns:cx="http://schemas.microsoft.com/office/drawing/2014/chartex" xmlns:cx1="http://schemas.microsoft.com/office/drawing/2015/9/8/chartex" xmlns:cx2="http://schemas.microsoft.com/office/drawing/2015/10/21/chartex" xmlns:cx3="http://schemas.microsoft.com/office/drawing/2016/5/9/chartex" xmlns:cx4="http://schemas.microsoft.com/office/drawing/2016/5/10/chartex" xmlns:cx5="http://schemas.microsoft.com/office/drawing/2016/5/11/chartex" xmlns:cx6="http://schemas.microsoft.com/office/drawing/2016/5/12/chartex" xmlns:cx7="http://schemas.microsoft.com/office/drawing/2016/5/13/chartex" xmlns:cx8="http://schemas.microsoft.com/office/drawing/2016/5/14/chartex" xmlns:mc="http://schemas.openxmlformats.org/markup-compatibility/2006" xmlns:o="urn:schemas-microsoft-com:office:office" xmlns:r="http://schemas.openxmlformats.org/officeDocument/2006/relationships" xmlns:m="http://schemas.openxmlformats.org/officeDocument/2006/math" xmlns:v="urn:schemas-microsoft-com:vml" xmlns:wp14="http://schemas.microsoft.com/office/word/2010/wordprocessingDrawing" xmlns:wp="http://schemas.openxmlformats.org/drawingml/2006/wordprocessingDrawing" xmlns:w10="urn:schemas-microsoft-com:office:word" xmlns:w="http://schemas.openxmlformats.org/wordprocessingml/2006/main" xmlns:w14="http://schemas.microsoft.com/office/word/2010/wordml" xmlns:w15="http://schemas.microsoft.com/office/word/2012/wordml" xmlns:w16se="http://schemas.microsoft.com/office/word/2015/wordml/symex" xmlns:wpg="http://schemas.microsoft.com/office/word/2010/wordprocessingGroup" xmlns:wpi="http://schemas.microsoft.com/office/word/2010/wordprocessingInk" xmlns:wne="http://schemas.microsoft.com/office/word/2006/wordml" xmlns:wps="http://schemas.microsoft.com/office/word/2010/wordprocessingShape" mc:Ignorable="w14 w15 w16se wp14">
-  <w:abstractNum w:abstractNumId="0" w15:restartNumberingAfterBreak="0">
+<w:numbering xmlns:wpc="http://schemas.microsoft.com/office/word/2010/wordprocessingCanvas" xmlns:mo="http://schemas.microsoft.com/office/mac/office/2008/main" xmlns:mc="http://schemas.openxmlformats.org/markup-compatibility/2006" xmlns:mv="urn:schemas-microsoft-com:mac:vml" xmlns:o="urn:schemas-microsoft-com:office:office" xmlns:r="http://schemas.openxmlformats.org/officeDocument/2006/relationships" xmlns:m="http://schemas.openxmlformats.org/officeDocument/2006/math" xmlns:v="urn:schemas-microsoft-com:vml" xmlns:wp14="http://schemas.microsoft.com/office/word/2010/wordprocessingDrawing" xmlns:wp="http://schemas.openxmlformats.org/drawingml/2006/wordprocessingDrawing" xmlns:w10="urn:schemas-microsoft-com:office:word" xmlns:w="http://schemas.openxmlformats.org/wordprocessingml/2006/main" xmlns:w14="http://schemas.microsoft.com/office/word/2010/wordml" xmlns:w15="http://schemas.microsoft.com/office/word/2012/wordml" xmlns:wpg="http://schemas.microsoft.com/office/word/2010/wordprocessingGroup" xmlns:wpi="http://schemas.microsoft.com/office/word/2010/wordprocessingInk" xmlns:wne="http://schemas.microsoft.com/office/word/2006/wordml" xmlns:wps="http://schemas.microsoft.com/office/word/2010/wordprocessingShape" mc:Ignorable="w14 w15 wp14">
+  <w:abstractNum w:abstractNumId="0">
     <w:nsid w:val="6A0A4BD0"/>
     <w:multiLevelType w:val="hybridMultilevel"/>
     <w:tmpl w:val="6D0E1A54"/>
@@ -641,7 +653,7 @@
       </w:rPr>
     </w:lvl>
   </w:abstractNum>
-  <w:abstractNum w:abstractNumId="1" w15:restartNumberingAfterBreak="0">
+  <w:abstractNum w:abstractNumId="1">
     <w:nsid w:val="6E2549F4"/>
     <w:multiLevelType w:val="hybridMultilevel"/>
     <w:tmpl w:val="6046E044"/>
@@ -763,7 +775,7 @@
 </file>
 
 <file path=word/styles.xml><?xml version="1.0" encoding="utf-8"?>
-<w:styles xmlns:mc="http://schemas.openxmlformats.org/markup-compatibility/2006" xmlns:r="http://schemas.openxmlformats.org/officeDocument/2006/relationships" xmlns:w="http://schemas.openxmlformats.org/wordprocessingml/2006/main" xmlns:w14="http://schemas.microsoft.com/office/word/2010/wordml" xmlns:w15="http://schemas.microsoft.com/office/word/2012/wordml" xmlns:w16se="http://schemas.microsoft.com/office/word/2015/wordml/symex" mc:Ignorable="w14 w15 w16se">
+<w:styles xmlns:mc="http://schemas.openxmlformats.org/markup-compatibility/2006" xmlns:r="http://schemas.openxmlformats.org/officeDocument/2006/relationships" xmlns:w="http://schemas.openxmlformats.org/wordprocessingml/2006/main" xmlns:w14="http://schemas.microsoft.com/office/word/2010/wordml" xmlns:w15="http://schemas.microsoft.com/office/word/2012/wordml" mc:Ignorable="w14 w15">
   <w:docDefaults>
     <w:rPrDefault>
       <w:rPr>
@@ -779,7 +791,7 @@
       </w:pPr>
     </w:pPrDefault>
   </w:docDefaults>
-  <w:latentStyles w:defLockedState="0" w:defUIPriority="99" w:defSemiHidden="0" w:defUnhideWhenUsed="0" w:defQFormat="0" w:count="374">
+  <w:latentStyles w:defLockedState="0" w:defUIPriority="99" w:defSemiHidden="0" w:defUnhideWhenUsed="0" w:defQFormat="0" w:count="380">
     <w:lsdException w:name="Normal" w:uiPriority="0" w:qFormat="1"/>
     <w:lsdException w:name="heading 1" w:uiPriority="9" w:qFormat="1"/>
     <w:lsdException w:name="heading 2" w:semiHidden="1" w:uiPriority="9" w:unhideWhenUsed="1" w:qFormat="1"/>
@@ -1151,21 +1163,18 @@
     <w:lsdException w:name="List Table 5 Dark Accent 6" w:uiPriority="50"/>
     <w:lsdException w:name="List Table 6 Colorful Accent 6" w:uiPriority="51"/>
     <w:lsdException w:name="List Table 7 Colorful Accent 6" w:uiPriority="52"/>
-    <w:lsdException w:name="Mention" w:semiHidden="1" w:unhideWhenUsed="1"/>
-    <w:lsdException w:name="Smart Hyperlink" w:semiHidden="1" w:unhideWhenUsed="1"/>
-    <w:lsdException w:name="Hashtag" w:semiHidden="1" w:unhideWhenUsed="1"/>
   </w:latentStyles>
   <w:style w:type="paragraph" w:default="1" w:styleId="Normal">
     <w:name w:val="Normal"/>
     <w:qFormat/>
   </w:style>
-  <w:style w:type="character" w:default="1" w:styleId="Standardskrifttypeiafsnit">
+  <w:style w:type="character" w:default="1" w:styleId="DefaultParagraphFont">
     <w:name w:val="Default Paragraph Font"/>
     <w:uiPriority w:val="1"/>
     <w:semiHidden/>
     <w:unhideWhenUsed/>
   </w:style>
-  <w:style w:type="table" w:default="1" w:styleId="Tabel-Normal">
+  <w:style w:type="table" w:default="1" w:styleId="TableNormal">
     <w:name w:val="Normal Table"/>
     <w:uiPriority w:val="99"/>
     <w:semiHidden/>
@@ -1180,17 +1189,17 @@
       </w:tblCellMar>
     </w:tblPr>
   </w:style>
-  <w:style w:type="numbering" w:default="1" w:styleId="Ingenoversigt">
+  <w:style w:type="numbering" w:default="1" w:styleId="NoList">
     <w:name w:val="No List"/>
     <w:uiPriority w:val="99"/>
     <w:semiHidden/>
     <w:unhideWhenUsed/>
   </w:style>
-  <w:style w:type="paragraph" w:styleId="Titel">
+  <w:style w:type="paragraph" w:styleId="Title">
     <w:name w:val="Title"/>
     <w:basedOn w:val="Normal"/>
     <w:next w:val="Normal"/>
-    <w:link w:val="TitelTegn"/>
+    <w:link w:val="TitleChar"/>
     <w:uiPriority w:val="10"/>
     <w:qFormat/>
     <w:rsid w:val="00446B70"/>
@@ -1206,10 +1215,10 @@
       <w:szCs w:val="56"/>
     </w:rPr>
   </w:style>
-  <w:style w:type="character" w:customStyle="1" w:styleId="TitelTegn">
-    <w:name w:val="Titel Tegn"/>
-    <w:basedOn w:val="Standardskrifttypeiafsnit"/>
-    <w:link w:val="Titel"/>
+  <w:style w:type="character" w:customStyle="1" w:styleId="TitleChar">
+    <w:name w:val="Title Char"/>
+    <w:basedOn w:val="DefaultParagraphFont"/>
+    <w:link w:val="Title"/>
     <w:uiPriority w:val="10"/>
     <w:rsid w:val="00446B70"/>
     <w:rPr>
@@ -1220,7 +1229,7 @@
       <w:szCs w:val="56"/>
     </w:rPr>
   </w:style>
-  <w:style w:type="paragraph" w:styleId="Listeafsnit">
+  <w:style w:type="paragraph" w:styleId="ListParagraph">
     <w:name w:val="List Paragraph"/>
     <w:basedOn w:val="Normal"/>
     <w:uiPriority w:val="34"/>
@@ -1233,7 +1242,7 @@
   </w:style>
   <w:style w:type="character" w:styleId="Hyperlink">
     <w:name w:val="Hyperlink"/>
-    <w:basedOn w:val="Standardskrifttypeiafsnit"/>
+    <w:basedOn w:val="DefaultParagraphFont"/>
     <w:uiPriority w:val="99"/>
     <w:unhideWhenUsed/>
     <w:rsid w:val="00446B70"/>
@@ -1242,9 +1251,9 @@
       <w:u w:val="single"/>
     </w:rPr>
   </w:style>
-  <w:style w:type="character" w:styleId="Nvn">
+  <w:style w:type="character" w:customStyle="1" w:styleId="Mention">
     <w:name w:val="Mention"/>
-    <w:basedOn w:val="Standardskrifttypeiafsnit"/>
+    <w:basedOn w:val="DefaultParagraphFont"/>
     <w:uiPriority w:val="99"/>
     <w:semiHidden/>
     <w:unhideWhenUsed/>

</xml_diff>